<commit_message>
Added fishing project + updated styling for mobile + added revised resume
</commit_message>
<xml_diff>
--- a/src/assets/Nate Resume.docx
+++ b/src/assets/Nate Resume.docx
@@ -21,39 +21,26 @@
         </w:rPr>
         <w:t xml:space="preserve">Nathan Huse</w:t>
       </w:r>
-      <w:r>
-        <w:rPr>
-          <w:rtl w:val="0"/>
-        </w:rPr>
-      </w:r>
-    </w:p>
-    <w:p>
-      <w:pPr>
-        <w:pageBreakBefore w:val="0"/>
-        <w:widowControl w:val="0"/>
-        <w:spacing w:line="240" w:lineRule="auto"/>
-        <w:rPr>
-          <w:sz w:val="20"/>
-          <w:szCs w:val="20"/>
-        </w:rPr>
-      </w:pPr>
-      <w:r>
-        <w:rPr>
-          <w:sz w:val="20"/>
-          <w:szCs w:val="20"/>
-          <w:rtl w:val="0"/>
-        </w:rPr>
-        <w:t xml:space="preserve">Houston</w:t>
-      </w:r>
-      <w:r>
-        <w:rPr>
-          <w:sz w:val="20"/>
-          <w:szCs w:val="20"/>
-          <w:rtl w:val="0"/>
-        </w:rPr>
-        <w:t xml:space="preserve">, TX 77008 | 281-832-9136 | </w:t>
-      </w:r>
-      <w:hyperlink r:id="rId6">
+    </w:p>
+    <w:p>
+      <w:pPr>
+        <w:pageBreakBefore w:val="0"/>
+        <w:widowControl w:val="0"/>
+        <w:spacing w:line="240" w:lineRule="auto"/>
+        <w:rPr>
+          <w:sz w:val="20"/>
+          <w:szCs w:val="20"/>
+        </w:rPr>
+      </w:pPr>
+      <w:r>
+        <w:rPr>
+          <w:sz w:val="20"/>
+          <w:szCs w:val="20"/>
+          <w:rtl w:val="0"/>
+        </w:rPr>
+        <w:t xml:space="preserve">Houston, TX | 281-832-9136 | </w:t>
+      </w:r>
+      <w:hyperlink r:id="rId7">
         <w:r>
           <w:rPr>
             <w:color w:val="1155cc"/>
@@ -81,7 +68,7 @@
           <w:szCs w:val="20"/>
         </w:rPr>
       </w:pPr>
-      <w:hyperlink r:id="rId7">
+      <w:hyperlink r:id="rId8">
         <w:r>
           <w:rPr>
             <w:color w:val="1155cc"/>
@@ -101,7 +88,7 @@
         </w:rPr>
         <w:t xml:space="preserve"> | </w:t>
       </w:r>
-      <w:hyperlink r:id="rId8">
+      <w:hyperlink r:id="rId9">
         <w:r>
           <w:rPr>
             <w:color w:val="1155cc"/>
@@ -121,7 +108,7 @@
         </w:rPr>
         <w:t xml:space="preserve"> | </w:t>
       </w:r>
-      <w:hyperlink r:id="rId9">
+      <w:hyperlink r:id="rId10">
         <w:r>
           <w:rPr>
             <w:color w:val="1155cc"/>
@@ -180,7 +167,7 @@
           <w:szCs w:val="20"/>
           <w:rtl w:val="0"/>
         </w:rPr>
-        <w:t xml:space="preserve">Full Stack Web Developer with 3+ years prior experience in Customer Service and Automotive Service diagnosing, troubleshooting and fixing issues on vehicles. Looking to utilize my development and problem solving skills in a Software Engineering role.</w:t>
+        <w:t xml:space="preserve">Full Stack Web Developer with 3+ years prior experience in Customer Service and Automotive Service diagnostics, troubleshooting and fixing issues on vehicles. Very motivated and quick learner; looking to utilize my development and problem solving skills in a Software Engineering role.</w:t>
       </w:r>
       <w:r>
         <w:rPr>
@@ -225,56 +212,26 @@
           <w:szCs w:val="20"/>
           <w:rtl w:val="0"/>
         </w:rPr>
-        <w:t xml:space="preserve">TECHNICAL </w:t>
-      </w:r>
-      <w:r>
-        <w:rPr>
-          <w:b w:val="1"/>
-          <w:sz w:val="20"/>
-          <w:szCs w:val="20"/>
-          <w:rtl w:val="0"/>
-        </w:rPr>
-        <w:t xml:space="preserve">SKILLS</w:t>
-      </w:r>
-      <w:r>
-        <w:rPr>
-          <w:rtl w:val="0"/>
-        </w:rPr>
-      </w:r>
-    </w:p>
-    <w:p>
-      <w:pPr>
-        <w:pageBreakBefore w:val="0"/>
-        <w:widowControl w:val="0"/>
-        <w:spacing w:line="240" w:lineRule="auto"/>
-        <w:rPr>
-          <w:sz w:val="20"/>
-          <w:szCs w:val="20"/>
-        </w:rPr>
-      </w:pPr>
-      <w:r>
-        <w:rPr>
-          <w:sz w:val="20"/>
-          <w:szCs w:val="20"/>
-          <w:rtl w:val="0"/>
-        </w:rPr>
-        <w:t xml:space="preserve">Ruby, Ruby on Rails, SQLite, </w:t>
-      </w:r>
-      <w:r>
-        <w:rPr>
-          <w:sz w:val="20"/>
-          <w:szCs w:val="20"/>
-          <w:rtl w:val="0"/>
-        </w:rPr>
-        <w:t xml:space="preserve">Postgress</w:t>
-      </w:r>
-      <w:r>
-        <w:rPr>
-          <w:sz w:val="20"/>
-          <w:szCs w:val="20"/>
-          <w:rtl w:val="0"/>
-        </w:rPr>
-        <w:t xml:space="preserve">, Javascript, React, CSS, HTML</w:t>
+        <w:t xml:space="preserve">TECHNICAL SKILLS</w:t>
+      </w:r>
+    </w:p>
+    <w:p>
+      <w:pPr>
+        <w:pageBreakBefore w:val="0"/>
+        <w:widowControl w:val="0"/>
+        <w:spacing w:line="240" w:lineRule="auto"/>
+        <w:rPr>
+          <w:sz w:val="20"/>
+          <w:szCs w:val="20"/>
+        </w:rPr>
+      </w:pPr>
+      <w:r>
+        <w:rPr>
+          <w:sz w:val="20"/>
+          <w:szCs w:val="20"/>
+          <w:rtl w:val="0"/>
+        </w:rPr>
+        <w:t xml:space="preserve">Ruby, Ruby on Rails, SQLite, Postgress, Javascript, React, CSS, HTML</w:t>
       </w:r>
     </w:p>
     <w:p>
@@ -346,7 +303,7 @@
         </w:rPr>
         <w:t xml:space="preserve"> - </w:t>
       </w:r>
-      <w:hyperlink r:id="rId10">
+      <w:hyperlink r:id="rId11">
         <w:r>
           <w:rPr>
             <w:color w:val="1155cc"/>
@@ -364,17 +321,9 @@
           <w:szCs w:val="20"/>
           <w:rtl w:val="0"/>
         </w:rPr>
-        <w:t xml:space="preserve"> </w:t>
-      </w:r>
-      <w:r>
-        <w:rPr>
-          <w:sz w:val="20"/>
-          <w:szCs w:val="20"/>
-          <w:rtl w:val="0"/>
-        </w:rPr>
-        <w:t xml:space="preserve">| </w:t>
-      </w:r>
-      <w:hyperlink r:id="rId11">
+        <w:t xml:space="preserve"> | </w:t>
+      </w:r>
+      <w:hyperlink r:id="rId12">
         <w:r>
           <w:rPr>
             <w:color w:val="1155cc"/>
@@ -394,7 +343,7 @@
         </w:rPr>
         <w:t xml:space="preserve"> | </w:t>
       </w:r>
-      <w:hyperlink r:id="rId12">
+      <w:hyperlink r:id="rId13">
         <w:r>
           <w:rPr>
             <w:color w:val="1155cc"/>
@@ -432,11 +381,6 @@
         </w:rPr>
         <w:t xml:space="preserve">A fun website where the user can play a selection of classic arcade games and compete for the top score.</w:t>
       </w:r>
-      <w:r>
-        <w:rPr>
-          <w:rtl w:val="0"/>
-        </w:rPr>
-      </w:r>
     </w:p>
     <w:p>
       <w:pPr>
@@ -444,7 +388,7 @@
         <w:widowControl w:val="0"/>
         <w:numPr>
           <w:ilvl w:val="0"/>
-          <w:numId w:val="1"/>
+          <w:numId w:val="2"/>
         </w:numPr>
         <w:spacing w:line="240" w:lineRule="auto"/>
         <w:ind w:left="450" w:hanging="360"/>
@@ -468,7 +412,7 @@
         <w:widowControl w:val="0"/>
         <w:numPr>
           <w:ilvl w:val="0"/>
-          <w:numId w:val="1"/>
+          <w:numId w:val="2"/>
         </w:numPr>
         <w:spacing w:line="240" w:lineRule="auto"/>
         <w:ind w:left="450" w:hanging="360"/>
@@ -485,6 +429,11 @@
           <w:rtl w:val="0"/>
         </w:rPr>
         <w:t xml:space="preserve">Frontend was designed and created using React</w:t>
+      </w:r>
+      <w:r>
+        <w:rPr>
+          <w:rtl w:val="0"/>
+        </w:rPr>
       </w:r>
     </w:p>
     <w:p>
@@ -493,7 +442,7 @@
         <w:widowControl w:val="0"/>
         <w:numPr>
           <w:ilvl w:val="0"/>
-          <w:numId w:val="1"/>
+          <w:numId w:val="2"/>
         </w:numPr>
         <w:spacing w:line="240" w:lineRule="auto"/>
         <w:ind w:left="450" w:hanging="360"/>
@@ -511,6 +460,11 @@
         </w:rPr>
         <w:t xml:space="preserve">Utilized Postgress and ActiveRecord to create the database logic</w:t>
       </w:r>
+      <w:r>
+        <w:rPr>
+          <w:rtl w:val="0"/>
+        </w:rPr>
+      </w:r>
     </w:p>
     <w:p>
       <w:pPr>
@@ -544,25 +498,17 @@
           <w:szCs w:val="20"/>
           <w:rtl w:val="0"/>
         </w:rPr>
-        <w:t xml:space="preserve">The Huse Royale</w:t>
-      </w:r>
-      <w:r>
-        <w:rPr>
-          <w:sz w:val="20"/>
-          <w:szCs w:val="20"/>
-          <w:rtl w:val="0"/>
-        </w:rPr>
-        <w:t xml:space="preserve"> -</w:t>
-      </w:r>
-      <w:r>
-        <w:rPr>
-          <w:sz w:val="20"/>
-          <w:szCs w:val="20"/>
-          <w:rtl w:val="0"/>
-        </w:rPr>
-        <w:t xml:space="preserve"> </w:t>
-      </w:r>
-      <w:hyperlink r:id="rId13">
+        <w:t xml:space="preserve">That’s the Spot</w:t>
+      </w:r>
+      <w:r>
+        <w:rPr>
+          <w:sz w:val="20"/>
+          <w:szCs w:val="20"/>
+          <w:rtl w:val="0"/>
+        </w:rPr>
+        <w:t xml:space="preserve"> - </w:t>
+      </w:r>
+      <w:hyperlink r:id="rId14">
         <w:r>
           <w:rPr>
             <w:color w:val="1155cc"/>
@@ -572,34 +518,6 @@
             <w:rtl w:val="0"/>
           </w:rPr>
           <w:t xml:space="preserve">Github</w:t>
-        </w:r>
-      </w:hyperlink>
-      <w:r>
-        <w:rPr>
-          <w:sz w:val="20"/>
-          <w:szCs w:val="20"/>
-          <w:rtl w:val="0"/>
-        </w:rPr>
-        <w:t xml:space="preserve"> </w:t>
-      </w:r>
-      <w:r>
-        <w:rPr>
-          <w:sz w:val="20"/>
-          <w:szCs w:val="20"/>
-          <w:rtl w:val="0"/>
-        </w:rPr>
-        <w:t xml:space="preserve">| </w:t>
-      </w:r>
-      <w:hyperlink r:id="rId14">
-        <w:r>
-          <w:rPr>
-            <w:color w:val="1155cc"/>
-            <w:sz w:val="20"/>
-            <w:szCs w:val="20"/>
-            <w:u w:val="single"/>
-            <w:rtl w:val="0"/>
-          </w:rPr>
-          <w:t xml:space="preserve">Demo</w:t>
         </w:r>
       </w:hyperlink>
       <w:r>
@@ -646,12 +564,7 @@
           <w:szCs w:val="20"/>
           <w:rtl w:val="0"/>
         </w:rPr>
-        <w:t xml:space="preserve">A web app designed to test a user's skill in a variety of casino games. Be careful though! Once you run out of money, that’s it!</w:t>
-      </w:r>
-      <w:r>
-        <w:rPr>
-          <w:rtl w:val="0"/>
-        </w:rPr>
+        <w:t xml:space="preserve">A web app that allows a user to save a fishing spot on the map with a variety of information such as the kind of bait used, the weather conditions, tide conditions and any pictures they might have taken of the fish.</w:t>
       </w:r>
     </w:p>
     <w:p>
@@ -659,7 +572,7 @@
         <w:widowControl w:val="0"/>
         <w:numPr>
           <w:ilvl w:val="0"/>
-          <w:numId w:val="1"/>
+          <w:numId w:val="2"/>
         </w:numPr>
         <w:spacing w:line="240" w:lineRule="auto"/>
         <w:ind w:left="450" w:hanging="360"/>
@@ -674,7 +587,7 @@
           <w:szCs w:val="20"/>
           <w:rtl w:val="0"/>
         </w:rPr>
-        <w:t xml:space="preserve">Utilized session cookies to allow users to login/logout/register.</w:t>
+        <w:t xml:space="preserve">Utilized AWS Amplify to host a React frontend and a GraphQL backend</w:t>
       </w:r>
     </w:p>
     <w:p>
@@ -682,22 +595,28 @@
         <w:widowControl w:val="0"/>
         <w:numPr>
           <w:ilvl w:val="0"/>
-          <w:numId w:val="1"/>
+          <w:numId w:val="2"/>
         </w:numPr>
         <w:spacing w:line="240" w:lineRule="auto"/>
         <w:ind w:left="450" w:hanging="360"/>
         <w:rPr>
           <w:sz w:val="20"/>
           <w:szCs w:val="20"/>
-        </w:rPr>
-      </w:pPr>
-      <w:r>
-        <w:rPr>
-          <w:sz w:val="20"/>
-          <w:szCs w:val="20"/>
-          <w:rtl w:val="0"/>
-        </w:rPr>
-        <w:t xml:space="preserve">Utilized state to make sure users are able to keep their chips/profile info available</w:t>
+          <w:u w:val="none"/>
+        </w:rPr>
+      </w:pPr>
+      <w:r>
+        <w:rPr>
+          <w:sz w:val="20"/>
+          <w:szCs w:val="20"/>
+          <w:rtl w:val="0"/>
+        </w:rPr>
+        <w:t xml:space="preserve">Utilized AWS Auth for user authentication and AWS Storage to allow for storage of user images</w:t>
+      </w:r>
+      <w:r>
+        <w:rPr>
+          <w:rtl w:val="0"/>
+        </w:rPr>
       </w:r>
     </w:p>
     <w:p>
@@ -705,22 +624,28 @@
         <w:widowControl w:val="0"/>
         <w:numPr>
           <w:ilvl w:val="0"/>
-          <w:numId w:val="1"/>
+          <w:numId w:val="2"/>
         </w:numPr>
         <w:spacing w:line="240" w:lineRule="auto"/>
         <w:ind w:left="450" w:hanging="360"/>
         <w:rPr>
           <w:sz w:val="20"/>
           <w:szCs w:val="20"/>
-        </w:rPr>
-      </w:pPr>
-      <w:r>
-        <w:rPr>
-          <w:sz w:val="20"/>
-          <w:szCs w:val="20"/>
-          <w:rtl w:val="0"/>
-        </w:rPr>
-        <w:t xml:space="preserve">Frontend was designed and created using React</w:t>
+          <w:u w:val="none"/>
+        </w:rPr>
+      </w:pPr>
+      <w:r>
+        <w:rPr>
+          <w:sz w:val="20"/>
+          <w:szCs w:val="20"/>
+          <w:rtl w:val="0"/>
+        </w:rPr>
+        <w:t xml:space="preserve">Used third party APIs to retrieve tide and weather conditions</w:t>
+      </w:r>
+      <w:r>
+        <w:rPr>
+          <w:rtl w:val="0"/>
+        </w:rPr>
       </w:r>
     </w:p>
     <w:p>
@@ -728,22 +653,28 @@
         <w:widowControl w:val="0"/>
         <w:numPr>
           <w:ilvl w:val="0"/>
-          <w:numId w:val="1"/>
+          <w:numId w:val="2"/>
         </w:numPr>
         <w:spacing w:line="240" w:lineRule="auto"/>
         <w:ind w:left="450" w:hanging="360"/>
         <w:rPr>
           <w:sz w:val="20"/>
           <w:szCs w:val="20"/>
-        </w:rPr>
-      </w:pPr>
-      <w:r>
-        <w:rPr>
-          <w:sz w:val="20"/>
-          <w:szCs w:val="20"/>
-          <w:rtl w:val="0"/>
-        </w:rPr>
-        <w:t xml:space="preserve">Utilized Postgress and ActiveRecord to create the database logic</w:t>
+          <w:u w:val="none"/>
+        </w:rPr>
+      </w:pPr>
+      <w:r>
+        <w:rPr>
+          <w:sz w:val="20"/>
+          <w:szCs w:val="20"/>
+          <w:rtl w:val="0"/>
+        </w:rPr>
+        <w:t xml:space="preserve">Used Google Maps API to create an easier way for users to save their spots instead of remembering coordinates</w:t>
+      </w:r>
+      <w:r>
+        <w:rPr>
+          <w:rtl w:val="0"/>
+        </w:rPr>
       </w:r>
     </w:p>
     <w:p>
@@ -870,7 +801,7 @@
         <w:widowControl w:val="0"/>
         <w:numPr>
           <w:ilvl w:val="0"/>
-          <w:numId w:val="2"/>
+          <w:numId w:val="3"/>
         </w:numPr>
         <w:spacing w:line="240" w:lineRule="auto"/>
         <w:ind w:left="450" w:hanging="360"/>
@@ -888,179 +819,14 @@
         </w:rPr>
         <w:t xml:space="preserve">Utilized Spotify Web API to integrate user’s playlists and songs</w:t>
       </w:r>
-    </w:p>
-    <w:p>
-      <w:pPr>
-        <w:widowControl w:val="0"/>
-        <w:numPr>
-          <w:ilvl w:val="0"/>
-          <w:numId w:val="2"/>
-        </w:numPr>
-        <w:spacing w:line="240" w:lineRule="auto"/>
-        <w:ind w:left="450" w:hanging="360"/>
-        <w:rPr>
-          <w:sz w:val="20"/>
-          <w:szCs w:val="20"/>
-          <w:u w:val="none"/>
-        </w:rPr>
-      </w:pPr>
-      <w:r>
-        <w:rPr>
-          <w:sz w:val="20"/>
-          <w:szCs w:val="20"/>
-          <w:rtl w:val="0"/>
-        </w:rPr>
-        <w:t xml:space="preserve">Frontend was designed and created using React</w:t>
-      </w:r>
-    </w:p>
-    <w:p>
-      <w:pPr>
-        <w:widowControl w:val="0"/>
-        <w:numPr>
-          <w:ilvl w:val="0"/>
-          <w:numId w:val="2"/>
-        </w:numPr>
-        <w:spacing w:line="240" w:lineRule="auto"/>
-        <w:ind w:left="450" w:hanging="360"/>
-        <w:rPr>
-          <w:sz w:val="20"/>
-          <w:szCs w:val="20"/>
-          <w:u w:val="none"/>
-        </w:rPr>
-      </w:pPr>
-      <w:r>
-        <w:rPr>
-          <w:sz w:val="20"/>
-          <w:szCs w:val="20"/>
-          <w:rtl w:val="0"/>
-        </w:rPr>
-        <w:t xml:space="preserve">Utilized state to allow the user to stay logged in and keep listening to their favorite tunes</w:t>
-      </w:r>
-      <w:r>
-        <w:rPr>
-          <w:rtl w:val="0"/>
-        </w:rPr>
-      </w:r>
-    </w:p>
-    <w:p>
-      <w:pPr>
-        <w:pageBreakBefore w:val="0"/>
-        <w:widowControl w:val="0"/>
-        <w:spacing w:line="240" w:lineRule="auto"/>
-        <w:rPr>
-          <w:sz w:val="20"/>
-          <w:szCs w:val="20"/>
-        </w:rPr>
-      </w:pPr>
-      <w:r>
-        <w:rPr>
-          <w:rtl w:val="0"/>
-        </w:rPr>
-      </w:r>
-    </w:p>
-    <w:p>
-      <w:pPr>
-        <w:pageBreakBefore w:val="0"/>
-        <w:widowControl w:val="0"/>
-        <w:pBdr>
-          <w:bottom w:color="000000" w:space="2" w:sz="8" w:val="single"/>
-        </w:pBdr>
-        <w:spacing w:line="240" w:lineRule="auto"/>
-        <w:jc w:val="center"/>
-        <w:rPr>
-          <w:b w:val="1"/>
-          <w:sz w:val="20"/>
-          <w:szCs w:val="20"/>
-        </w:rPr>
-      </w:pPr>
-      <w:r>
-        <w:rPr>
-          <w:b w:val="1"/>
-          <w:sz w:val="20"/>
-          <w:szCs w:val="20"/>
-          <w:rtl w:val="0"/>
-        </w:rPr>
-        <w:t xml:space="preserve">EXPERIENCE</w:t>
-      </w:r>
-    </w:p>
-    <w:p>
-      <w:pPr>
-        <w:pageBreakBefore w:val="0"/>
-        <w:tabs>
-          <w:tab w:val="right" w:pos="10800"/>
-        </w:tabs>
-        <w:spacing w:line="240" w:lineRule="auto"/>
-        <w:rPr>
-          <w:sz w:val="20"/>
-          <w:szCs w:val="20"/>
-        </w:rPr>
-      </w:pPr>
-      <w:r>
-        <w:rPr>
-          <w:b w:val="1"/>
-          <w:sz w:val="20"/>
-          <w:szCs w:val="20"/>
-          <w:rtl w:val="0"/>
-        </w:rPr>
-        <w:t xml:space="preserve">Sewell Infiniti of North Houston</w:t>
-      </w:r>
-      <w:r>
-        <w:rPr>
-          <w:sz w:val="20"/>
-          <w:szCs w:val="20"/>
-          <w:rtl w:val="0"/>
-        </w:rPr>
-        <w:tab/>
-        <w:t xml:space="preserve">Houston</w:t>
-      </w:r>
-      <w:r>
-        <w:rPr>
-          <w:sz w:val="20"/>
-          <w:szCs w:val="20"/>
-          <w:rtl w:val="0"/>
-        </w:rPr>
-        <w:t xml:space="preserve">, TX</w:t>
-      </w:r>
-    </w:p>
-    <w:p>
-      <w:pPr>
-        <w:pageBreakBefore w:val="0"/>
-        <w:tabs>
-          <w:tab w:val="right" w:pos="10800"/>
-        </w:tabs>
-        <w:spacing w:line="240" w:lineRule="auto"/>
-        <w:rPr>
-          <w:sz w:val="20"/>
-          <w:szCs w:val="20"/>
-        </w:rPr>
-      </w:pPr>
-      <w:r>
-        <w:rPr>
-          <w:i w:val="1"/>
-          <w:sz w:val="20"/>
-          <w:szCs w:val="20"/>
-          <w:rtl w:val="0"/>
-        </w:rPr>
-        <w:t xml:space="preserve">Technician</w:t>
-      </w:r>
-      <w:r>
-        <w:rPr>
-          <w:sz w:val="20"/>
-          <w:szCs w:val="20"/>
-          <w:rtl w:val="0"/>
-        </w:rPr>
-        <w:tab/>
-        <w:t xml:space="preserve">       04/2018 - 05/2021</w:t>
-      </w:r>
-      <w:r>
-        <w:rPr>
-          <w:rtl w:val="0"/>
-        </w:rPr>
-      </w:r>
-    </w:p>
-    <w:p>
-      <w:pPr>
-        <w:pageBreakBefore w:val="0"/>
+      <w:r>
+        <w:rPr>
+          <w:rtl w:val="0"/>
+        </w:rPr>
+      </w:r>
+    </w:p>
+    <w:p>
+      <w:pPr>
         <w:widowControl w:val="0"/>
         <w:numPr>
           <w:ilvl w:val="0"/>
@@ -1080,7 +846,12 @@
           <w:szCs w:val="20"/>
           <w:rtl w:val="0"/>
         </w:rPr>
-        <w:t xml:space="preserve">Awarded 3 Valet of the Month awards and a 110% Award</w:t>
+        <w:t xml:space="preserve">Frontend was designed and created using React</w:t>
+      </w:r>
+      <w:r>
+        <w:rPr>
+          <w:rtl w:val="0"/>
+        </w:rPr>
       </w:r>
     </w:p>
     <w:p>
@@ -1095,20 +866,124 @@
         <w:rPr>
           <w:sz w:val="20"/>
           <w:szCs w:val="20"/>
-        </w:rPr>
-      </w:pPr>
-      <w:r>
-        <w:rPr>
-          <w:sz w:val="20"/>
-          <w:szCs w:val="20"/>
-          <w:rtl w:val="0"/>
-        </w:rPr>
-        <w:t xml:space="preserve">Responsible for customer complaints</w:t>
-      </w:r>
-      <w:r>
-        <w:rPr>
-          <w:rtl w:val="0"/>
-        </w:rPr>
+          <w:u w:val="none"/>
+        </w:rPr>
+      </w:pPr>
+      <w:r>
+        <w:rPr>
+          <w:sz w:val="20"/>
+          <w:szCs w:val="20"/>
+          <w:rtl w:val="0"/>
+        </w:rPr>
+        <w:t xml:space="preserve">Utilized state to allow the user to stay logged in and keep listening to their favorite tunes</w:t>
+      </w:r>
+      <w:r>
+        <w:rPr>
+          <w:rtl w:val="0"/>
+        </w:rPr>
+      </w:r>
+    </w:p>
+    <w:p>
+      <w:pPr>
+        <w:pageBreakBefore w:val="0"/>
+        <w:widowControl w:val="0"/>
+        <w:spacing w:line="240" w:lineRule="auto"/>
+        <w:rPr>
+          <w:sz w:val="20"/>
+          <w:szCs w:val="20"/>
+        </w:rPr>
+      </w:pPr>
+      <w:r>
+        <w:rPr>
+          <w:rtl w:val="0"/>
+        </w:rPr>
+      </w:r>
+    </w:p>
+    <w:p>
+      <w:pPr>
+        <w:pageBreakBefore w:val="0"/>
+        <w:widowControl w:val="0"/>
+        <w:pBdr>
+          <w:bottom w:color="000000" w:space="2" w:sz="8" w:val="single"/>
+        </w:pBdr>
+        <w:spacing w:line="240" w:lineRule="auto"/>
+        <w:jc w:val="center"/>
+        <w:rPr>
+          <w:b w:val="1"/>
+          <w:sz w:val="20"/>
+          <w:szCs w:val="20"/>
+        </w:rPr>
+      </w:pPr>
+      <w:r>
+        <w:rPr>
+          <w:b w:val="1"/>
+          <w:sz w:val="20"/>
+          <w:szCs w:val="20"/>
+          <w:rtl w:val="0"/>
+        </w:rPr>
+        <w:t xml:space="preserve">EXPERIENCE</w:t>
+      </w:r>
+    </w:p>
+    <w:p>
+      <w:pPr>
+        <w:pageBreakBefore w:val="0"/>
+        <w:tabs>
+          <w:tab w:val="right" w:pos="10800"/>
+        </w:tabs>
+        <w:spacing w:line="240" w:lineRule="auto"/>
+        <w:rPr>
+          <w:sz w:val="20"/>
+          <w:szCs w:val="20"/>
+        </w:rPr>
+      </w:pPr>
+      <w:r>
+        <w:rPr>
+          <w:b w:val="1"/>
+          <w:sz w:val="20"/>
+          <w:szCs w:val="20"/>
+          <w:rtl w:val="0"/>
+        </w:rPr>
+        <w:t xml:space="preserve">Sewell Infiniti of North Houston</w:t>
+      </w:r>
+      <w:r>
+        <w:rPr>
+          <w:sz w:val="20"/>
+          <w:szCs w:val="20"/>
+          <w:rtl w:val="0"/>
+        </w:rPr>
+        <w:tab/>
+        <w:t xml:space="preserve">Houston, TX</w:t>
+      </w:r>
+    </w:p>
+    <w:p>
+      <w:pPr>
+        <w:pageBreakBefore w:val="0"/>
+        <w:tabs>
+          <w:tab w:val="right" w:pos="10800"/>
+        </w:tabs>
+        <w:spacing w:line="240" w:lineRule="auto"/>
+        <w:rPr>
+          <w:sz w:val="20"/>
+          <w:szCs w:val="20"/>
+        </w:rPr>
+      </w:pPr>
+      <w:r>
+        <w:rPr>
+          <w:i w:val="1"/>
+          <w:sz w:val="20"/>
+          <w:szCs w:val="20"/>
+          <w:rtl w:val="0"/>
+        </w:rPr>
+        <w:t xml:space="preserve">Technician</w:t>
+      </w:r>
+      <w:r>
+        <w:rPr>
+          <w:sz w:val="20"/>
+          <w:szCs w:val="20"/>
+          <w:rtl w:val="0"/>
+        </w:rPr>
+        <w:tab/>
+        <w:t xml:space="preserve">       04/2018 - 05/2021</w:t>
       </w:r>
     </w:p>
     <w:p>
@@ -1133,12 +1008,16 @@
           <w:szCs w:val="20"/>
           <w:rtl w:val="0"/>
         </w:rPr>
-        <w:t xml:space="preserve">Responsible for diagnosing, troubleshooting and fixing issues for the customers’ vehicles</w:t>
-      </w:r>
-    </w:p>
-    <w:p>
-      <w:pPr>
-        <w:pageBreakBefore w:val="0"/>
+        <w:t xml:space="preserve">Awarded 3 “Valet of the Month” awards as well as the 110% Award</w:t>
+      </w:r>
+      <w:r>
+        <w:rPr>
+          <w:rtl w:val="0"/>
+        </w:rPr>
+      </w:r>
+    </w:p>
+    <w:p>
+      <w:pPr>
         <w:widowControl w:val="0"/>
         <w:numPr>
           <w:ilvl w:val="0"/>
@@ -1149,28 +1028,26 @@
         <w:rPr>
           <w:sz w:val="20"/>
           <w:szCs w:val="20"/>
-          <w:u w:val="none"/>
-        </w:rPr>
-      </w:pPr>
-      <w:r>
-        <w:rPr>
-          <w:sz w:val="20"/>
-          <w:szCs w:val="20"/>
-          <w:rtl w:val="0"/>
-        </w:rPr>
-        <w:t xml:space="preserve">Made sure vehicles were fixed and returned in a timely manner</w:t>
-      </w:r>
-    </w:p>
-    <w:p>
-      <w:pPr>
-        <w:pageBreakBefore w:val="0"/>
-        <w:widowControl w:val="0"/>
+        </w:rPr>
+      </w:pPr>
+      <w:r>
+        <w:rPr>
+          <w:sz w:val="20"/>
+          <w:szCs w:val="20"/>
+          <w:rtl w:val="0"/>
+        </w:rPr>
+        <w:t xml:space="preserve">Diagnosed &amp; assessed repair for all vehicle problems</w:t>
+      </w:r>
+    </w:p>
+    <w:p>
+      <w:pPr>
         <w:numPr>
           <w:ilvl w:val="0"/>
           <w:numId w:val="4"/>
         </w:numPr>
         <w:spacing w:line="240" w:lineRule="auto"/>
         <w:ind w:left="450" w:hanging="360"/>
+        <w:jc w:val="both"/>
         <w:rPr>
           <w:sz w:val="20"/>
           <w:szCs w:val="20"/>
@@ -1183,7 +1060,67 @@
           <w:szCs w:val="20"/>
           <w:rtl w:val="0"/>
         </w:rPr>
-        <w:t xml:space="preserve">Kept consistent communication with the service advisors on any delays/issues relating to the customers’ vehicles</w:t>
+        <w:t xml:space="preserve">Responsible for troubleshooting &amp; evaluating all customer concerns and ensure satisfactory resolution</w:t>
+      </w:r>
+      <w:r>
+        <w:rPr>
+          <w:rtl w:val="0"/>
+        </w:rPr>
+      </w:r>
+    </w:p>
+    <w:p>
+      <w:pPr>
+        <w:pageBreakBefore w:val="0"/>
+        <w:widowControl w:val="0"/>
+        <w:numPr>
+          <w:ilvl w:val="0"/>
+          <w:numId w:val="1"/>
+        </w:numPr>
+        <w:spacing w:line="240" w:lineRule="auto"/>
+        <w:ind w:left="450" w:hanging="360"/>
+        <w:rPr>
+          <w:sz w:val="20"/>
+          <w:szCs w:val="20"/>
+          <w:u w:val="none"/>
+        </w:rPr>
+      </w:pPr>
+      <w:r>
+        <w:rPr>
+          <w:sz w:val="20"/>
+          <w:szCs w:val="20"/>
+          <w:rtl w:val="0"/>
+        </w:rPr>
+        <w:t xml:space="preserve">Managed repair orders to ensure service completion by promise times</w:t>
+      </w:r>
+      <w:r>
+        <w:rPr>
+          <w:rtl w:val="0"/>
+        </w:rPr>
+      </w:r>
+    </w:p>
+    <w:p>
+      <w:pPr>
+        <w:pageBreakBefore w:val="0"/>
+        <w:widowControl w:val="0"/>
+        <w:numPr>
+          <w:ilvl w:val="0"/>
+          <w:numId w:val="1"/>
+        </w:numPr>
+        <w:spacing w:line="240" w:lineRule="auto"/>
+        <w:ind w:left="450" w:hanging="360"/>
+        <w:rPr>
+          <w:sz w:val="20"/>
+          <w:szCs w:val="20"/>
+          <w:u w:val="none"/>
+        </w:rPr>
+      </w:pPr>
+      <w:r>
+        <w:rPr>
+          <w:sz w:val="20"/>
+          <w:szCs w:val="20"/>
+          <w:rtl w:val="0"/>
+        </w:rPr>
+        <w:t xml:space="preserve">Timely and effective communication with the Service Advisors on any delays or issues</w:t>
       </w:r>
       <w:r>
         <w:rPr>
@@ -1298,13 +1235,74 @@
     <w:p>
       <w:pPr>
         <w:pageBreakBefore w:val="0"/>
+        <w:widowControl w:val="0"/>
         <w:tabs>
           <w:tab w:val="right" w:pos="10800"/>
         </w:tabs>
         <w:spacing w:line="240" w:lineRule="auto"/>
-        <w:ind w:right="0"/>
+        <w:rPr>
+          <w:sz w:val="20"/>
+          <w:szCs w:val="20"/>
+        </w:rPr>
+      </w:pPr>
+      <w:r>
+        <w:rPr>
+          <w:rtl w:val="0"/>
+        </w:rPr>
+      </w:r>
+    </w:p>
+    <w:p>
+      <w:pPr>
+        <w:pageBreakBefore w:val="0"/>
+        <w:widowControl w:val="0"/>
+        <w:tabs>
+          <w:tab w:val="right" w:pos="10800"/>
+        </w:tabs>
+        <w:spacing w:line="240" w:lineRule="auto"/>
+        <w:rPr>
+          <w:sz w:val="20"/>
+          <w:szCs w:val="20"/>
+        </w:rPr>
+      </w:pPr>
+      <w:r>
+        <w:rPr>
+          <w:b w:val="1"/>
+          <w:sz w:val="20"/>
+          <w:szCs w:val="20"/>
+          <w:rtl w:val="0"/>
+        </w:rPr>
+        <w:t xml:space="preserve">Cy-Fair High School     </w:t>
+        <w:tab/>
+      </w:r>
+      <w:r>
+        <w:rPr>
+          <w:sz w:val="20"/>
+          <w:szCs w:val="20"/>
+          <w:rtl w:val="0"/>
+        </w:rPr>
+        <w:t xml:space="preserve">Cypress, TX</w:t>
+      </w:r>
+    </w:p>
+    <w:p>
+      <w:pPr>
+        <w:pageBreakBefore w:val="0"/>
+        <w:widowControl w:val="0"/>
+        <w:tabs>
+          <w:tab w:val="right" w:pos="10800"/>
+        </w:tabs>
+        <w:spacing w:line="240" w:lineRule="auto"/>
         <w:rPr/>
       </w:pPr>
+      <w:r>
+        <w:rPr>
+          <w:sz w:val="20"/>
+          <w:szCs w:val="20"/>
+          <w:rtl w:val="0"/>
+        </w:rPr>
+        <w:t xml:space="preserve">High School Diploma      </w:t>
+        <w:tab/>
+        <w:t xml:space="preserve">05/2015</w:t>
+      </w:r>
       <w:r>
         <w:rPr>
           <w:rtl w:val="0"/>
@@ -1329,7 +1327,7 @@
       <w:lvlText w:val="●"/>
       <w:lvlJc w:val="left"/>
       <w:pPr>
-        <w:ind w:left="450" w:hanging="360"/>
+        <w:ind w:left="720" w:hanging="360"/>
       </w:pPr>
       <w:rPr>
         <w:u w:val="none"/>
@@ -1439,7 +1437,7 @@
       <w:lvlText w:val="●"/>
       <w:lvlJc w:val="left"/>
       <w:pPr>
-        <w:ind w:left="720" w:hanging="360"/>
+        <w:ind w:left="450" w:hanging="360"/>
       </w:pPr>
       <w:rPr>
         <w:u w:val="none"/>
@@ -1549,11 +1547,10 @@
       <w:lvlText w:val="●"/>
       <w:lvlJc w:val="left"/>
       <w:pPr>
-        <w:ind w:left="450" w:hanging="360"/>
-      </w:pPr>
-      <w:rPr>
-        <w:rFonts w:ascii="Noto Sans Symbols" w:cs="Noto Sans Symbols" w:eastAsia="Noto Sans Symbols" w:hAnsi="Noto Sans Symbols"/>
-        <w:vertAlign w:val="baseline"/>
+        <w:ind w:left="720" w:hanging="360"/>
+      </w:pPr>
+      <w:rPr>
+        <w:u w:val="none"/>
       </w:rPr>
     </w:lvl>
     <w:lvl w:ilvl="1">
@@ -1565,8 +1562,7 @@
         <w:ind w:left="1440" w:hanging="360"/>
       </w:pPr>
       <w:rPr>
-        <w:rFonts w:ascii="Courier New" w:cs="Courier New" w:eastAsia="Courier New" w:hAnsi="Courier New"/>
-        <w:vertAlign w:val="baseline"/>
+        <w:u w:val="none"/>
       </w:rPr>
     </w:lvl>
     <w:lvl w:ilvl="2">
@@ -1578,8 +1574,7 @@
         <w:ind w:left="2160" w:hanging="360"/>
       </w:pPr>
       <w:rPr>
-        <w:rFonts w:ascii="Noto Sans Symbols" w:cs="Noto Sans Symbols" w:eastAsia="Noto Sans Symbols" w:hAnsi="Noto Sans Symbols"/>
-        <w:vertAlign w:val="baseline"/>
+        <w:u w:val="none"/>
       </w:rPr>
     </w:lvl>
     <w:lvl w:ilvl="3">
@@ -1591,8 +1586,7 @@
         <w:ind w:left="2880" w:hanging="360"/>
       </w:pPr>
       <w:rPr>
-        <w:rFonts w:ascii="Noto Sans Symbols" w:cs="Noto Sans Symbols" w:eastAsia="Noto Sans Symbols" w:hAnsi="Noto Sans Symbols"/>
-        <w:vertAlign w:val="baseline"/>
+        <w:u w:val="none"/>
       </w:rPr>
     </w:lvl>
     <w:lvl w:ilvl="4">
@@ -1604,8 +1598,7 @@
         <w:ind w:left="3600" w:hanging="360"/>
       </w:pPr>
       <w:rPr>
-        <w:rFonts w:ascii="Courier New" w:cs="Courier New" w:eastAsia="Courier New" w:hAnsi="Courier New"/>
-        <w:vertAlign w:val="baseline"/>
+        <w:u w:val="none"/>
       </w:rPr>
     </w:lvl>
     <w:lvl w:ilvl="5">
@@ -1617,8 +1610,7 @@
         <w:ind w:left="4320" w:hanging="360"/>
       </w:pPr>
       <w:rPr>
-        <w:rFonts w:ascii="Noto Sans Symbols" w:cs="Noto Sans Symbols" w:eastAsia="Noto Sans Symbols" w:hAnsi="Noto Sans Symbols"/>
-        <w:vertAlign w:val="baseline"/>
+        <w:u w:val="none"/>
       </w:rPr>
     </w:lvl>
     <w:lvl w:ilvl="6">
@@ -1630,8 +1622,7 @@
         <w:ind w:left="5040" w:hanging="360"/>
       </w:pPr>
       <w:rPr>
-        <w:rFonts w:ascii="Noto Sans Symbols" w:cs="Noto Sans Symbols" w:eastAsia="Noto Sans Symbols" w:hAnsi="Noto Sans Symbols"/>
-        <w:vertAlign w:val="baseline"/>
+        <w:u w:val="none"/>
       </w:rPr>
     </w:lvl>
     <w:lvl w:ilvl="7">
@@ -1643,8 +1634,7 @@
         <w:ind w:left="5760" w:hanging="360"/>
       </w:pPr>
       <w:rPr>
-        <w:rFonts w:ascii="Courier New" w:cs="Courier New" w:eastAsia="Courier New" w:hAnsi="Courier New"/>
-        <w:vertAlign w:val="baseline"/>
+        <w:u w:val="none"/>
       </w:rPr>
     </w:lvl>
     <w:lvl w:ilvl="8">
@@ -1656,8 +1646,7 @@
         <w:ind w:left="6480" w:hanging="360"/>
       </w:pPr>
       <w:rPr>
-        <w:rFonts w:ascii="Noto Sans Symbols" w:cs="Noto Sans Symbols" w:eastAsia="Noto Sans Symbols" w:hAnsi="Noto Sans Symbols"/>
-        <w:vertAlign w:val="baseline"/>
+        <w:u w:val="none"/>
       </w:rPr>
     </w:lvl>
   </w:abstractNum>
@@ -1668,10 +1657,11 @@
       <w:lvlText w:val="●"/>
       <w:lvlJc w:val="left"/>
       <w:pPr>
-        <w:ind w:left="720" w:hanging="360"/>
-      </w:pPr>
-      <w:rPr>
-        <w:u w:val="none"/>
+        <w:ind w:left="450" w:hanging="360"/>
+      </w:pPr>
+      <w:rPr>
+        <w:rFonts w:ascii="Noto Sans Symbols" w:cs="Noto Sans Symbols" w:eastAsia="Noto Sans Symbols" w:hAnsi="Noto Sans Symbols"/>
+        <w:vertAlign w:val="baseline"/>
       </w:rPr>
     </w:lvl>
     <w:lvl w:ilvl="1">
@@ -1683,7 +1673,8 @@
         <w:ind w:left="1440" w:hanging="360"/>
       </w:pPr>
       <w:rPr>
-        <w:u w:val="none"/>
+        <w:rFonts w:ascii="Courier New" w:cs="Courier New" w:eastAsia="Courier New" w:hAnsi="Courier New"/>
+        <w:vertAlign w:val="baseline"/>
       </w:rPr>
     </w:lvl>
     <w:lvl w:ilvl="2">
@@ -1695,7 +1686,8 @@
         <w:ind w:left="2160" w:hanging="360"/>
       </w:pPr>
       <w:rPr>
-        <w:u w:val="none"/>
+        <w:rFonts w:ascii="Noto Sans Symbols" w:cs="Noto Sans Symbols" w:eastAsia="Noto Sans Symbols" w:hAnsi="Noto Sans Symbols"/>
+        <w:vertAlign w:val="baseline"/>
       </w:rPr>
     </w:lvl>
     <w:lvl w:ilvl="3">
@@ -1707,7 +1699,8 @@
         <w:ind w:left="2880" w:hanging="360"/>
       </w:pPr>
       <w:rPr>
-        <w:u w:val="none"/>
+        <w:rFonts w:ascii="Noto Sans Symbols" w:cs="Noto Sans Symbols" w:eastAsia="Noto Sans Symbols" w:hAnsi="Noto Sans Symbols"/>
+        <w:vertAlign w:val="baseline"/>
       </w:rPr>
     </w:lvl>
     <w:lvl w:ilvl="4">
@@ -1719,7 +1712,8 @@
         <w:ind w:left="3600" w:hanging="360"/>
       </w:pPr>
       <w:rPr>
-        <w:u w:val="none"/>
+        <w:rFonts w:ascii="Courier New" w:cs="Courier New" w:eastAsia="Courier New" w:hAnsi="Courier New"/>
+        <w:vertAlign w:val="baseline"/>
       </w:rPr>
     </w:lvl>
     <w:lvl w:ilvl="5">
@@ -1731,7 +1725,8 @@
         <w:ind w:left="4320" w:hanging="360"/>
       </w:pPr>
       <w:rPr>
-        <w:u w:val="none"/>
+        <w:rFonts w:ascii="Noto Sans Symbols" w:cs="Noto Sans Symbols" w:eastAsia="Noto Sans Symbols" w:hAnsi="Noto Sans Symbols"/>
+        <w:vertAlign w:val="baseline"/>
       </w:rPr>
     </w:lvl>
     <w:lvl w:ilvl="6">
@@ -1743,7 +1738,8 @@
         <w:ind w:left="5040" w:hanging="360"/>
       </w:pPr>
       <w:rPr>
-        <w:u w:val="none"/>
+        <w:rFonts w:ascii="Noto Sans Symbols" w:cs="Noto Sans Symbols" w:eastAsia="Noto Sans Symbols" w:hAnsi="Noto Sans Symbols"/>
+        <w:vertAlign w:val="baseline"/>
       </w:rPr>
     </w:lvl>
     <w:lvl w:ilvl="7">
@@ -1755,7 +1751,8 @@
         <w:ind w:left="5760" w:hanging="360"/>
       </w:pPr>
       <w:rPr>
-        <w:u w:val="none"/>
+        <w:rFonts w:ascii="Courier New" w:cs="Courier New" w:eastAsia="Courier New" w:hAnsi="Courier New"/>
+        <w:vertAlign w:val="baseline"/>
       </w:rPr>
     </w:lvl>
     <w:lvl w:ilvl="8">
@@ -1767,7 +1764,8 @@
         <w:ind w:left="6480" w:hanging="360"/>
       </w:pPr>
       <w:rPr>
-        <w:u w:val="none"/>
+        <w:rFonts w:ascii="Noto Sans Symbols" w:cs="Noto Sans Symbols" w:eastAsia="Noto Sans Symbols" w:hAnsi="Noto Sans Symbols"/>
+        <w:vertAlign w:val="baseline"/>
       </w:rPr>
     </w:lvl>
   </w:abstractNum>
@@ -1919,6 +1917,142 @@
     <w:rPr>
       <w:sz w:val="52"/>
       <w:szCs w:val="52"/>
+    </w:rPr>
+  </w:style>
+  <w:style w:type="paragraph" w:styleId="Normal" w:default="1">
+    <w:name w:val="normal"/>
+  </w:style>
+  <w:style w:type="table" w:styleId="TableNormal" w:default="1">
+    <w:name w:val="Table Normal"/>
+  </w:style>
+  <w:style w:type="paragraph" w:styleId="Heading1">
+    <w:name w:val="heading 1"/>
+    <w:basedOn w:val="Normal"/>
+    <w:next w:val="Normal"/>
+    <w:pPr>
+      <w:keepNext w:val="1"/>
+      <w:keepLines w:val="1"/>
+      <w:pageBreakBefore w:val="0"/>
+      <w:spacing w:after="120" w:before="400" w:lineRule="auto"/>
+    </w:pPr>
+    <w:rPr>
+      <w:sz w:val="40"/>
+      <w:szCs w:val="40"/>
+    </w:rPr>
+  </w:style>
+  <w:style w:type="paragraph" w:styleId="Heading2">
+    <w:name w:val="heading 2"/>
+    <w:basedOn w:val="Normal"/>
+    <w:next w:val="Normal"/>
+    <w:pPr>
+      <w:keepNext w:val="1"/>
+      <w:keepLines w:val="1"/>
+      <w:pageBreakBefore w:val="0"/>
+      <w:spacing w:after="120" w:before="360" w:lineRule="auto"/>
+    </w:pPr>
+    <w:rPr>
+      <w:b w:val="0"/>
+      <w:sz w:val="32"/>
+      <w:szCs w:val="32"/>
+    </w:rPr>
+  </w:style>
+  <w:style w:type="paragraph" w:styleId="Heading3">
+    <w:name w:val="heading 3"/>
+    <w:basedOn w:val="Normal"/>
+    <w:next w:val="Normal"/>
+    <w:pPr>
+      <w:keepNext w:val="1"/>
+      <w:keepLines w:val="1"/>
+      <w:pageBreakBefore w:val="0"/>
+      <w:spacing w:after="80" w:before="320" w:lineRule="auto"/>
+    </w:pPr>
+    <w:rPr>
+      <w:b w:val="0"/>
+      <w:color w:val="434343"/>
+      <w:sz w:val="28"/>
+      <w:szCs w:val="28"/>
+    </w:rPr>
+  </w:style>
+  <w:style w:type="paragraph" w:styleId="Heading4">
+    <w:name w:val="heading 4"/>
+    <w:basedOn w:val="Normal"/>
+    <w:next w:val="Normal"/>
+    <w:pPr>
+      <w:keepNext w:val="1"/>
+      <w:keepLines w:val="1"/>
+      <w:pageBreakBefore w:val="0"/>
+      <w:spacing w:after="80" w:before="280" w:lineRule="auto"/>
+    </w:pPr>
+    <w:rPr>
+      <w:color w:val="666666"/>
+      <w:sz w:val="24"/>
+      <w:szCs w:val="24"/>
+    </w:rPr>
+  </w:style>
+  <w:style w:type="paragraph" w:styleId="Heading5">
+    <w:name w:val="heading 5"/>
+    <w:basedOn w:val="Normal"/>
+    <w:next w:val="Normal"/>
+    <w:pPr>
+      <w:keepNext w:val="1"/>
+      <w:keepLines w:val="1"/>
+      <w:pageBreakBefore w:val="0"/>
+      <w:spacing w:after="80" w:before="240" w:lineRule="auto"/>
+    </w:pPr>
+    <w:rPr>
+      <w:color w:val="666666"/>
+      <w:sz w:val="22"/>
+      <w:szCs w:val="22"/>
+    </w:rPr>
+  </w:style>
+  <w:style w:type="paragraph" w:styleId="Heading6">
+    <w:name w:val="heading 6"/>
+    <w:basedOn w:val="Normal"/>
+    <w:next w:val="Normal"/>
+    <w:pPr>
+      <w:keepNext w:val="1"/>
+      <w:keepLines w:val="1"/>
+      <w:pageBreakBefore w:val="0"/>
+      <w:spacing w:after="80" w:before="240" w:lineRule="auto"/>
+    </w:pPr>
+    <w:rPr>
+      <w:i w:val="1"/>
+      <w:color w:val="666666"/>
+      <w:sz w:val="22"/>
+      <w:szCs w:val="22"/>
+    </w:rPr>
+  </w:style>
+  <w:style w:type="paragraph" w:styleId="Title">
+    <w:name w:val="Title"/>
+    <w:basedOn w:val="Normal"/>
+    <w:next w:val="Normal"/>
+    <w:pPr>
+      <w:keepNext w:val="1"/>
+      <w:keepLines w:val="1"/>
+      <w:pageBreakBefore w:val="0"/>
+      <w:spacing w:after="60" w:before="0" w:lineRule="auto"/>
+    </w:pPr>
+    <w:rPr>
+      <w:sz w:val="52"/>
+      <w:szCs w:val="52"/>
+    </w:rPr>
+  </w:style>
+  <w:style w:type="paragraph" w:styleId="Subtitle">
+    <w:name w:val="Subtitle"/>
+    <w:basedOn w:val="Normal"/>
+    <w:next w:val="Normal"/>
+    <w:pPr>
+      <w:keepNext w:val="1"/>
+      <w:keepLines w:val="1"/>
+      <w:pageBreakBefore w:val="0"/>
+      <w:spacing w:after="320" w:before="0" w:lineRule="auto"/>
+    </w:pPr>
+    <w:rPr>
+      <w:rFonts w:ascii="Arial" w:cs="Arial" w:eastAsia="Arial" w:hAnsi="Arial"/>
+      <w:i w:val="0"/>
+      <w:color w:val="666666"/>
+      <w:sz w:val="30"/>
+      <w:szCs w:val="30"/>
     </w:rPr>
   </w:style>
   <w:style w:type="paragraph" w:styleId="Subtitle">
@@ -2260,4 +2394,19 @@
   </a:objectDefaults>
   <a:extraClrSchemeLst/>
 </a:theme>
+</file>
+
+<file path=customXML/item1.xml><?xml version="1.0" encoding="utf-8"?>
+<go:gDocsCustomXmlDataStorage xmlns:go="http://customooxmlschemas.google.com/" xmlns:r="http://schemas.openxmlformats.org/officeDocument/2006/relationships">
+  <go:docsCustomData xmlns:go="http://customooxmlschemas.google.com/" roundtripDataSignature="AMtx7mhbXJ1vdcC9iJXvDOOg3F/otmjlCw==">AMUW2mXxehU+PK6rJ6i8+L9h3UGoVQad5sZiguYgUdHb/ENxcCudpfLODu+kd1MP0LoQaFfg6UuU1JdAM+b+JW8YSrFHTZv7ugYHjQdxBwE6glgqWu7a+uY=</go:docsCustomData>
+</go:gDocsCustomXmlDataStorage>
+</file>
+
+<file path=customXML/itemProps1.xml><?xml version="1.0" encoding="utf-8"?>
+<ds:datastoreItem xmlns:ds="http://schemas.openxmlformats.org/officeDocument/2006/customXml" ds:itemID="{11111111-1234-1234-1234-123412341234}">
+  <ds:schemaRefs>
+    <ds:schemaRef ds:uri="http://schemas.openxmlformats.org/officeDocument/2006/relationships"/>
+    <ds:schemaRef ds:uri="http://customooxmlschemas.google.com/"/>
+  </ds:schemaRefs>
+</ds:datastoreItem>
 </file>
</xml_diff>